<commit_message>
Edit class responsibility doc for decorator
</commit_message>
<xml_diff>
--- a/Decorator/Decorator.docx
+++ b/Decorator/Decorator.docx
@@ -49,7 +49,7 @@
           <w:sz w:val="24"/>
           <w:szCs w:val="24"/>
         </w:rPr>
-        <w:t>DecoratorHandler</w:t>
+        <w:t>GamingAccountInterface</w:t>
       </w:r>
       <w:proofErr w:type="spellEnd"/>
       <w:r>
@@ -75,12 +75,133 @@
           <w:sz w:val="24"/>
           <w:szCs w:val="24"/>
         </w:rPr>
-        <w:t xml:space="preserve">utilizza i servizi offerti dall’interfaccia </w:t>
-      </w:r>
+        <w:t>d</w:t>
+      </w:r>
+      <w:r>
+        <w:rPr>
+          <w:rFonts w:ascii="Verdana" w:hAnsi="Verdana"/>
+          <w:sz w:val="24"/>
+          <w:szCs w:val="24"/>
+        </w:rPr>
+        <w:t xml:space="preserve">efinisce l’interfaccia </w:t>
+      </w:r>
+      <w:r>
+        <w:rPr>
+          <w:rFonts w:ascii="Verdana" w:hAnsi="Verdana"/>
+          <w:sz w:val="24"/>
+          <w:szCs w:val="24"/>
+        </w:rPr>
+        <w:t xml:space="preserve">per gli </w:t>
+      </w:r>
+      <w:r>
+        <w:rPr>
+          <w:rFonts w:ascii="Verdana" w:hAnsi="Verdana"/>
+          <w:sz w:val="24"/>
+          <w:szCs w:val="24"/>
+        </w:rPr>
+        <w:t>account</w:t>
+      </w:r>
+      <w:r>
+        <w:rPr>
+          <w:rFonts w:ascii="Verdana" w:hAnsi="Verdana"/>
+          <w:sz w:val="24"/>
+          <w:szCs w:val="24"/>
+        </w:rPr>
+        <w:t xml:space="preserve"> di gioco</w:t>
+      </w:r>
+      <w:r>
+        <w:rPr>
+          <w:rFonts w:ascii="Verdana" w:hAnsi="Verdana"/>
+          <w:sz w:val="24"/>
+          <w:szCs w:val="24"/>
+        </w:rPr>
+        <w:t xml:space="preserve"> </w:t>
+      </w:r>
+      <w:r>
+        <w:rPr>
+          <w:rFonts w:ascii="Verdana" w:hAnsi="Verdana"/>
+          <w:sz w:val="24"/>
+          <w:szCs w:val="24"/>
+        </w:rPr>
+        <w:t>base</w:t>
+      </w:r>
+      <w:r>
+        <w:rPr>
+          <w:rFonts w:ascii="Verdana" w:hAnsi="Verdana"/>
+          <w:sz w:val="24"/>
+          <w:szCs w:val="24"/>
+        </w:rPr>
+        <w:t>, dei quali si vuole estendere dinamicamente il comportamento</w:t>
+      </w:r>
+      <w:r>
+        <w:rPr>
+          <w:rFonts w:ascii="Verdana" w:hAnsi="Verdana"/>
+          <w:sz w:val="24"/>
+          <w:szCs w:val="24"/>
+        </w:rPr>
+        <w:t>.</w:t>
+      </w:r>
+    </w:p>
+    <w:p>
+      <w:pPr>
+        <w:spacing w:after="0"/>
+        <w:rPr>
+          <w:rFonts w:ascii="Verdana" w:hAnsi="Verdana"/>
+          <w:b/>
+          <w:sz w:val="24"/>
+          <w:szCs w:val="24"/>
+        </w:rPr>
+      </w:pPr>
+    </w:p>
+    <w:p>
+      <w:pPr>
+        <w:spacing w:after="0"/>
+        <w:rPr>
+          <w:rFonts w:ascii="Verdana" w:hAnsi="Verdana"/>
+          <w:sz w:val="24"/>
+          <w:szCs w:val="24"/>
+        </w:rPr>
+      </w:pPr>
       <w:proofErr w:type="spellStart"/>
       <w:r>
         <w:rPr>
           <w:rFonts w:ascii="Verdana" w:hAnsi="Verdana"/>
+          <w:b/>
+          <w:sz w:val="24"/>
+          <w:szCs w:val="24"/>
+        </w:rPr>
+        <w:t>GamingAccount</w:t>
+      </w:r>
+      <w:proofErr w:type="spellEnd"/>
+      <w:r>
+        <w:rPr>
+          <w:rFonts w:ascii="Verdana" w:hAnsi="Verdana"/>
+          <w:b/>
+          <w:sz w:val="24"/>
+          <w:szCs w:val="24"/>
+        </w:rPr>
+        <w:t>:</w:t>
+      </w:r>
+      <w:r>
+        <w:rPr>
+          <w:rFonts w:ascii="Verdana" w:hAnsi="Verdana"/>
+          <w:sz w:val="24"/>
+          <w:szCs w:val="24"/>
+        </w:rPr>
+        <w:t xml:space="preserve"> </w:t>
+      </w:r>
+      <w:r>
+        <w:rPr>
+          <w:rFonts w:ascii="Verdana" w:hAnsi="Verdana"/>
+          <w:sz w:val="24"/>
+          <w:szCs w:val="24"/>
+        </w:rPr>
+        <w:t xml:space="preserve">implementa l’interfaccia </w:t>
+      </w:r>
+      <w:proofErr w:type="spellStart"/>
+      <w:r>
+        <w:rPr>
+          <w:rFonts w:ascii="Verdana" w:hAnsi="Verdana"/>
           <w:sz w:val="24"/>
           <w:szCs w:val="24"/>
         </w:rPr>
@@ -93,7 +214,352 @@
           <w:sz w:val="24"/>
           <w:szCs w:val="24"/>
         </w:rPr>
-        <w:t xml:space="preserve"> e i servizi aggiunti dinamicamente agli account base.</w:t>
+        <w:t>.</w:t>
+      </w:r>
+    </w:p>
+    <w:p>
+      <w:pPr>
+        <w:spacing w:after="0"/>
+        <w:rPr>
+          <w:rFonts w:ascii="Verdana" w:hAnsi="Verdana"/>
+          <w:b/>
+          <w:sz w:val="24"/>
+          <w:szCs w:val="24"/>
+        </w:rPr>
+      </w:pPr>
+    </w:p>
+    <w:p>
+      <w:pPr>
+        <w:spacing w:after="0"/>
+        <w:rPr>
+          <w:rFonts w:ascii="Verdana" w:hAnsi="Verdana"/>
+          <w:sz w:val="24"/>
+          <w:szCs w:val="24"/>
+        </w:rPr>
+      </w:pPr>
+      <w:proofErr w:type="spellStart"/>
+      <w:r>
+        <w:rPr>
+          <w:rFonts w:ascii="Verdana" w:hAnsi="Verdana"/>
+          <w:b/>
+          <w:sz w:val="24"/>
+          <w:szCs w:val="24"/>
+        </w:rPr>
+        <w:t>GamingAccountDecorator</w:t>
+      </w:r>
+      <w:proofErr w:type="spellEnd"/>
+      <w:r>
+        <w:rPr>
+          <w:rFonts w:ascii="Verdana" w:hAnsi="Verdana"/>
+          <w:b/>
+          <w:sz w:val="24"/>
+          <w:szCs w:val="24"/>
+        </w:rPr>
+        <w:t>:</w:t>
+      </w:r>
+      <w:r>
+        <w:rPr>
+          <w:rFonts w:ascii="Verdana" w:hAnsi="Verdana"/>
+          <w:sz w:val="24"/>
+          <w:szCs w:val="24"/>
+        </w:rPr>
+        <w:t xml:space="preserve"> </w:t>
+      </w:r>
+      <w:r>
+        <w:rPr>
+          <w:rFonts w:ascii="Verdana" w:hAnsi="Verdana"/>
+          <w:sz w:val="24"/>
+          <w:szCs w:val="24"/>
+        </w:rPr>
+        <w:t>mantiene un riferimento</w:t>
+      </w:r>
+      <w:r>
+        <w:rPr>
+          <w:rFonts w:ascii="Verdana" w:hAnsi="Verdana"/>
+          <w:sz w:val="24"/>
+          <w:szCs w:val="24"/>
+        </w:rPr>
+        <w:t xml:space="preserve"> all’oggetto di cui si vuole estendere dinamicamente il comportamento</w:t>
+      </w:r>
+      <w:r>
+        <w:rPr>
+          <w:rFonts w:ascii="Verdana" w:hAnsi="Verdana"/>
+          <w:sz w:val="24"/>
+          <w:szCs w:val="24"/>
+        </w:rPr>
+        <w:t xml:space="preserve"> e definisce un’interfaccia conforme </w:t>
+      </w:r>
+      <w:r>
+        <w:rPr>
+          <w:rFonts w:ascii="Verdana" w:hAnsi="Verdana"/>
+          <w:sz w:val="24"/>
+          <w:szCs w:val="24"/>
+        </w:rPr>
+        <w:t>a</w:t>
+      </w:r>
+      <w:r>
+        <w:rPr>
+          <w:rFonts w:ascii="Verdana" w:hAnsi="Verdana"/>
+          <w:sz w:val="24"/>
+          <w:szCs w:val="24"/>
+        </w:rPr>
+        <w:t xml:space="preserve"> </w:t>
+      </w:r>
+      <w:proofErr w:type="spellStart"/>
+      <w:r>
+        <w:rPr>
+          <w:rFonts w:ascii="Verdana" w:hAnsi="Verdana"/>
+          <w:sz w:val="24"/>
+          <w:szCs w:val="24"/>
+        </w:rPr>
+        <w:t>GamingAccount</w:t>
+      </w:r>
+      <w:r>
+        <w:rPr>
+          <w:rFonts w:ascii="Verdana" w:hAnsi="Verdana"/>
+          <w:sz w:val="24"/>
+          <w:szCs w:val="24"/>
+        </w:rPr>
+        <w:t>Interface</w:t>
+      </w:r>
+      <w:proofErr w:type="spellEnd"/>
+      <w:r>
+        <w:rPr>
+          <w:rFonts w:ascii="Verdana" w:hAnsi="Verdana"/>
+          <w:sz w:val="24"/>
+          <w:szCs w:val="24"/>
+        </w:rPr>
+        <w:t>.</w:t>
+      </w:r>
+    </w:p>
+    <w:p>
+      <w:pPr>
+        <w:spacing w:after="0"/>
+        <w:rPr>
+          <w:rFonts w:ascii="Verdana" w:hAnsi="Verdana"/>
+          <w:b/>
+          <w:sz w:val="24"/>
+          <w:szCs w:val="24"/>
+        </w:rPr>
+      </w:pPr>
+    </w:p>
+    <w:p>
+      <w:pPr>
+        <w:spacing w:after="0"/>
+        <w:rPr>
+          <w:rFonts w:ascii="Verdana" w:hAnsi="Verdana"/>
+          <w:sz w:val="24"/>
+          <w:szCs w:val="24"/>
+        </w:rPr>
+      </w:pPr>
+      <w:proofErr w:type="spellStart"/>
+      <w:r>
+        <w:rPr>
+          <w:rFonts w:ascii="Verdana" w:hAnsi="Verdana"/>
+          <w:b/>
+          <w:sz w:val="24"/>
+          <w:szCs w:val="24"/>
+        </w:rPr>
+        <w:t>PremiumGamingAccount</w:t>
+      </w:r>
+      <w:proofErr w:type="spellEnd"/>
+      <w:r>
+        <w:rPr>
+          <w:rFonts w:ascii="Verdana" w:hAnsi="Verdana"/>
+          <w:b/>
+          <w:sz w:val="24"/>
+          <w:szCs w:val="24"/>
+        </w:rPr>
+        <w:t xml:space="preserve">, </w:t>
+      </w:r>
+      <w:proofErr w:type="spellStart"/>
+      <w:r>
+        <w:rPr>
+          <w:rFonts w:ascii="Verdana" w:hAnsi="Verdana"/>
+          <w:b/>
+          <w:sz w:val="24"/>
+          <w:szCs w:val="24"/>
+        </w:rPr>
+        <w:t>StandardGamingAccount</w:t>
+      </w:r>
+      <w:proofErr w:type="spellEnd"/>
+      <w:r>
+        <w:rPr>
+          <w:rFonts w:ascii="Verdana" w:hAnsi="Verdana"/>
+          <w:b/>
+          <w:sz w:val="24"/>
+          <w:szCs w:val="24"/>
+        </w:rPr>
+        <w:t>:</w:t>
+      </w:r>
+      <w:r>
+        <w:rPr>
+          <w:rFonts w:ascii="Verdana" w:hAnsi="Verdana"/>
+          <w:sz w:val="24"/>
+          <w:szCs w:val="24"/>
+        </w:rPr>
+        <w:t xml:space="preserve"> </w:t>
+      </w:r>
+      <w:r>
+        <w:rPr>
+          <w:rFonts w:ascii="Verdana" w:hAnsi="Verdana"/>
+          <w:sz w:val="24"/>
+          <w:szCs w:val="24"/>
+        </w:rPr>
+        <w:t>estend</w:t>
+      </w:r>
+      <w:r>
+        <w:rPr>
+          <w:rFonts w:ascii="Verdana" w:hAnsi="Verdana"/>
+          <w:sz w:val="24"/>
+          <w:szCs w:val="24"/>
+        </w:rPr>
+        <w:t>ono</w:t>
+      </w:r>
+      <w:r>
+        <w:rPr>
+          <w:rFonts w:ascii="Verdana" w:hAnsi="Verdana"/>
+          <w:sz w:val="24"/>
+          <w:szCs w:val="24"/>
+        </w:rPr>
+        <w:t xml:space="preserve"> dinamicamente il comportamento di </w:t>
+      </w:r>
+      <w:proofErr w:type="spellStart"/>
+      <w:r>
+        <w:rPr>
+          <w:rFonts w:ascii="Verdana" w:hAnsi="Verdana"/>
+          <w:sz w:val="24"/>
+          <w:szCs w:val="24"/>
+        </w:rPr>
+        <w:t>GamingAccount</w:t>
+      </w:r>
+      <w:proofErr w:type="spellEnd"/>
+      <w:r>
+        <w:rPr>
+          <w:rFonts w:ascii="Verdana" w:hAnsi="Verdana"/>
+          <w:sz w:val="24"/>
+          <w:szCs w:val="24"/>
+        </w:rPr>
+        <w:t xml:space="preserve"> mediante la composizione</w:t>
+      </w:r>
+      <w:r>
+        <w:rPr>
+          <w:rFonts w:ascii="Verdana" w:hAnsi="Verdana"/>
+          <w:sz w:val="24"/>
+          <w:szCs w:val="24"/>
+        </w:rPr>
+        <w:t>.</w:t>
+      </w:r>
+    </w:p>
+    <w:p>
+      <w:pPr>
+        <w:spacing w:after="0"/>
+        <w:rPr>
+          <w:rFonts w:ascii="Verdana" w:hAnsi="Verdana"/>
+          <w:b/>
+          <w:sz w:val="24"/>
+          <w:szCs w:val="24"/>
+        </w:rPr>
+      </w:pPr>
+    </w:p>
+    <w:p>
+      <w:pPr>
+        <w:spacing w:after="0"/>
+        <w:rPr>
+          <w:rFonts w:ascii="Verdana" w:hAnsi="Verdana"/>
+          <w:sz w:val="24"/>
+          <w:szCs w:val="24"/>
+        </w:rPr>
+      </w:pPr>
+      <w:proofErr w:type="spellStart"/>
+      <w:r>
+        <w:rPr>
+          <w:rFonts w:ascii="Verdana" w:hAnsi="Verdana"/>
+          <w:b/>
+          <w:sz w:val="24"/>
+          <w:szCs w:val="24"/>
+        </w:rPr>
+        <w:t>TimerTask</w:t>
+      </w:r>
+      <w:proofErr w:type="spellEnd"/>
+      <w:r>
+        <w:rPr>
+          <w:rFonts w:ascii="Verdana" w:hAnsi="Verdana"/>
+          <w:b/>
+          <w:sz w:val="24"/>
+          <w:szCs w:val="24"/>
+        </w:rPr>
+        <w:t xml:space="preserve">: </w:t>
+      </w:r>
+      <w:r>
+        <w:rPr>
+          <w:rFonts w:ascii="Verdana" w:hAnsi="Verdana"/>
+          <w:sz w:val="24"/>
+          <w:szCs w:val="24"/>
+        </w:rPr>
+        <w:t>definisce un’azione eseguita al verificarsi di determinate condizioni</w:t>
+      </w:r>
+      <w:r>
+        <w:rPr>
+          <w:rFonts w:ascii="Verdana" w:hAnsi="Verdana"/>
+          <w:sz w:val="24"/>
+          <w:szCs w:val="24"/>
+        </w:rPr>
+        <w:t xml:space="preserve"> definite all’interno di un oggetto Timer</w:t>
+      </w:r>
+      <w:r>
+        <w:rPr>
+          <w:rFonts w:ascii="Verdana" w:hAnsi="Verdana"/>
+          <w:sz w:val="24"/>
+          <w:szCs w:val="24"/>
+        </w:rPr>
+        <w:t>.</w:t>
+      </w:r>
+    </w:p>
+    <w:p>
+      <w:pPr>
+        <w:spacing w:after="0"/>
+        <w:rPr>
+          <w:rFonts w:ascii="Verdana" w:hAnsi="Verdana"/>
+          <w:b/>
+          <w:sz w:val="24"/>
+          <w:szCs w:val="24"/>
+        </w:rPr>
+      </w:pPr>
+    </w:p>
+    <w:p>
+      <w:pPr>
+        <w:spacing w:after="0"/>
+        <w:rPr>
+          <w:rFonts w:ascii="Verdana" w:hAnsi="Verdana"/>
+          <w:sz w:val="24"/>
+          <w:szCs w:val="24"/>
+        </w:rPr>
+      </w:pPr>
+      <w:r>
+        <w:rPr>
+          <w:rFonts w:ascii="Verdana" w:hAnsi="Verdana"/>
+          <w:b/>
+          <w:sz w:val="24"/>
+          <w:szCs w:val="24"/>
+        </w:rPr>
+        <w:t xml:space="preserve">Timer: </w:t>
+      </w:r>
+      <w:r>
+        <w:rPr>
+          <w:rFonts w:ascii="Verdana" w:hAnsi="Verdana"/>
+          <w:sz w:val="24"/>
+          <w:szCs w:val="24"/>
+        </w:rPr>
+        <w:t>programma l’esecuzione d</w:t>
+      </w:r>
+      <w:r>
+        <w:rPr>
+          <w:rFonts w:ascii="Verdana" w:hAnsi="Verdana"/>
+          <w:sz w:val="24"/>
+          <w:szCs w:val="24"/>
+        </w:rPr>
+        <w:t>ell’azio</w:t>
       </w:r>
       <w:bookmarkStart w:id="0" w:name="_GoBack"/>
       <w:bookmarkEnd w:id="0"/>
@@ -103,7 +569,25 @@
           <w:sz w:val="24"/>
           <w:szCs w:val="24"/>
         </w:rPr>
-        <w:t xml:space="preserve"> </w:t>
+        <w:t xml:space="preserve">ne rappresentata dall’oggetto </w:t>
+      </w:r>
+      <w:proofErr w:type="spellStart"/>
+      <w:r>
+        <w:rPr>
+          <w:rFonts w:ascii="Verdana" w:hAnsi="Verdana"/>
+          <w:sz w:val="24"/>
+          <w:szCs w:val="24"/>
+        </w:rPr>
+        <w:t>TimerTask</w:t>
+      </w:r>
+      <w:proofErr w:type="spellEnd"/>
+      <w:r>
+        <w:rPr>
+          <w:rFonts w:ascii="Verdana" w:hAnsi="Verdana"/>
+          <w:sz w:val="24"/>
+          <w:szCs w:val="24"/>
+        </w:rPr>
+        <w:t>.</w:t>
       </w:r>
     </w:p>
     <w:p>
@@ -115,82 +599,6 @@
           <w:szCs w:val="24"/>
         </w:rPr>
       </w:pPr>
-      <w:proofErr w:type="spellStart"/>
-      <w:r>
-        <w:rPr>
-          <w:rFonts w:ascii="Verdana" w:hAnsi="Verdana"/>
-          <w:b/>
-          <w:sz w:val="24"/>
-          <w:szCs w:val="24"/>
-        </w:rPr>
-        <w:t>GamingAccountInterface</w:t>
-      </w:r>
-      <w:proofErr w:type="spellEnd"/>
-      <w:r>
-        <w:rPr>
-          <w:rFonts w:ascii="Verdana" w:hAnsi="Verdana"/>
-          <w:b/>
-          <w:sz w:val="24"/>
-          <w:szCs w:val="24"/>
-        </w:rPr>
-        <w:t>:</w:t>
-      </w:r>
-      <w:r>
-        <w:rPr>
-          <w:rFonts w:ascii="Verdana" w:hAnsi="Verdana"/>
-          <w:sz w:val="24"/>
-          <w:szCs w:val="24"/>
-        </w:rPr>
-        <w:t xml:space="preserve"> definisce l’interfaccia </w:t>
-      </w:r>
-      <w:r>
-        <w:rPr>
-          <w:rFonts w:ascii="Verdana" w:hAnsi="Verdana"/>
-          <w:sz w:val="24"/>
-          <w:szCs w:val="24"/>
-        </w:rPr>
-        <w:t xml:space="preserve">per gli </w:t>
-      </w:r>
-      <w:r>
-        <w:rPr>
-          <w:rFonts w:ascii="Verdana" w:hAnsi="Verdana"/>
-          <w:sz w:val="24"/>
-          <w:szCs w:val="24"/>
-        </w:rPr>
-        <w:t>account</w:t>
-      </w:r>
-      <w:r>
-        <w:rPr>
-          <w:rFonts w:ascii="Verdana" w:hAnsi="Verdana"/>
-          <w:sz w:val="24"/>
-          <w:szCs w:val="24"/>
-        </w:rPr>
-        <w:t xml:space="preserve"> </w:t>
-      </w:r>
-      <w:r>
-        <w:rPr>
-          <w:rFonts w:ascii="Verdana" w:hAnsi="Verdana"/>
-          <w:sz w:val="24"/>
-          <w:szCs w:val="24"/>
-        </w:rPr>
-        <w:t xml:space="preserve">base </w:t>
-      </w:r>
-      <w:r>
-        <w:rPr>
-          <w:rFonts w:ascii="Verdana" w:hAnsi="Verdana"/>
-          <w:sz w:val="24"/>
-          <w:szCs w:val="24"/>
-        </w:rPr>
-        <w:t xml:space="preserve">che possono avere </w:t>
-      </w:r>
-      <w:r>
-        <w:rPr>
-          <w:rFonts w:ascii="Verdana" w:hAnsi="Verdana"/>
-          <w:sz w:val="24"/>
-          <w:szCs w:val="24"/>
-        </w:rPr>
-        <w:t>servizi aggiunti dinamicamente.</w:t>
-      </w:r>
     </w:p>
     <w:p>
       <w:pPr>
@@ -209,7 +617,7 @@
           <w:sz w:val="24"/>
           <w:szCs w:val="24"/>
         </w:rPr>
-        <w:t>GamingAccount</w:t>
+        <w:t>DecoratorHandler</w:t>
       </w:r>
       <w:proofErr w:type="spellEnd"/>
       <w:r>
@@ -235,331 +643,26 @@
           <w:sz w:val="24"/>
           <w:szCs w:val="24"/>
         </w:rPr>
-        <w:t xml:space="preserve">definisce un account al quale possono essere </w:t>
-      </w:r>
-      <w:r>
-        <w:rPr>
-          <w:rFonts w:ascii="Verdana" w:hAnsi="Verdana"/>
-          <w:sz w:val="24"/>
-          <w:szCs w:val="24"/>
-        </w:rPr>
-        <w:t>aggiunti dinamicamente altri</w:t>
-      </w:r>
-      <w:r>
-        <w:rPr>
-          <w:rFonts w:ascii="Verdana" w:hAnsi="Verdana"/>
-          <w:sz w:val="24"/>
-          <w:szCs w:val="24"/>
-        </w:rPr>
-        <w:t xml:space="preserve"> servizi</w:t>
-      </w:r>
-      <w:r>
-        <w:rPr>
-          <w:rFonts w:ascii="Verdana" w:hAnsi="Verdana"/>
-          <w:sz w:val="24"/>
-          <w:szCs w:val="24"/>
-        </w:rPr>
-        <w:t>.</w:t>
-      </w:r>
-    </w:p>
-    <w:p>
-      <w:pPr>
-        <w:spacing w:after="0"/>
-        <w:rPr>
-          <w:rFonts w:ascii="Verdana" w:hAnsi="Verdana"/>
-          <w:sz w:val="24"/>
-          <w:szCs w:val="24"/>
-        </w:rPr>
-      </w:pPr>
+        <w:t xml:space="preserve">utilizza i servizi offerti dall’interfaccia </w:t>
+      </w:r>
       <w:proofErr w:type="spellStart"/>
       <w:r>
         <w:rPr>
           <w:rFonts w:ascii="Verdana" w:hAnsi="Verdana"/>
-          <w:b/>
-          <w:sz w:val="24"/>
-          <w:szCs w:val="24"/>
-        </w:rPr>
-        <w:t>GamingAccountDecorator</w:t>
+          <w:sz w:val="24"/>
+          <w:szCs w:val="24"/>
+        </w:rPr>
+        <w:t>GamingAccountInterface</w:t>
       </w:r>
       <w:proofErr w:type="spellEnd"/>
       <w:r>
         <w:rPr>
           <w:rFonts w:ascii="Verdana" w:hAnsi="Verdana"/>
-          <w:b/>
-          <w:sz w:val="24"/>
-          <w:szCs w:val="24"/>
-        </w:rPr>
-        <w:t>:</w:t>
-      </w:r>
-      <w:r>
-        <w:rPr>
-          <w:rFonts w:ascii="Verdana" w:hAnsi="Verdana"/>
-          <w:sz w:val="24"/>
-          <w:szCs w:val="24"/>
-        </w:rPr>
-        <w:t xml:space="preserve"> </w:t>
-      </w:r>
-      <w:r>
-        <w:rPr>
-          <w:rFonts w:ascii="Verdana" w:hAnsi="Verdana"/>
-          <w:sz w:val="24"/>
-          <w:szCs w:val="24"/>
-        </w:rPr>
-        <w:t xml:space="preserve">mantiene un riferimento ad un </w:t>
-      </w:r>
-      <w:proofErr w:type="spellStart"/>
-      <w:r>
-        <w:rPr>
-          <w:rFonts w:ascii="Verdana" w:hAnsi="Verdana"/>
-          <w:sz w:val="24"/>
-          <w:szCs w:val="24"/>
-        </w:rPr>
-        <w:t>GamingAccount</w:t>
-      </w:r>
-      <w:proofErr w:type="spellEnd"/>
-      <w:r>
-        <w:rPr>
-          <w:rFonts w:ascii="Verdana" w:hAnsi="Verdana"/>
-          <w:sz w:val="24"/>
-          <w:szCs w:val="24"/>
-        </w:rPr>
-        <w:t xml:space="preserve"> e definisce un’interfaccia conforme all’int</w:t>
-      </w:r>
-      <w:r>
-        <w:rPr>
-          <w:rFonts w:ascii="Verdana" w:hAnsi="Verdana"/>
-          <w:sz w:val="24"/>
-          <w:szCs w:val="24"/>
-        </w:rPr>
-        <w:t xml:space="preserve">erfaccia di </w:t>
-      </w:r>
-      <w:proofErr w:type="spellStart"/>
-      <w:r>
-        <w:rPr>
-          <w:rFonts w:ascii="Verdana" w:hAnsi="Verdana"/>
-          <w:sz w:val="24"/>
-          <w:szCs w:val="24"/>
-        </w:rPr>
-        <w:t>GamingAccount</w:t>
-      </w:r>
-      <w:proofErr w:type="spellEnd"/>
-      <w:r>
-        <w:rPr>
-          <w:rFonts w:ascii="Verdana" w:hAnsi="Verdana"/>
-          <w:sz w:val="24"/>
-          <w:szCs w:val="24"/>
-        </w:rPr>
-        <w:t>.</w:t>
-      </w:r>
-    </w:p>
-    <w:p>
-      <w:pPr>
-        <w:spacing w:after="0"/>
-        <w:rPr>
-          <w:rFonts w:ascii="Verdana" w:hAnsi="Verdana"/>
-          <w:sz w:val="24"/>
-          <w:szCs w:val="24"/>
-        </w:rPr>
-      </w:pPr>
-      <w:proofErr w:type="spellStart"/>
-      <w:r>
-        <w:rPr>
-          <w:rFonts w:ascii="Verdana" w:hAnsi="Verdana"/>
-          <w:b/>
-          <w:sz w:val="24"/>
-          <w:szCs w:val="24"/>
-        </w:rPr>
-        <w:t>PremiumGamingAccount</w:t>
-      </w:r>
-      <w:proofErr w:type="spellEnd"/>
-      <w:r>
-        <w:rPr>
-          <w:rFonts w:ascii="Verdana" w:hAnsi="Verdana"/>
-          <w:b/>
-          <w:sz w:val="24"/>
-          <w:szCs w:val="24"/>
-        </w:rPr>
-        <w:t xml:space="preserve">, </w:t>
-      </w:r>
-      <w:proofErr w:type="spellStart"/>
-      <w:r>
-        <w:rPr>
-          <w:rFonts w:ascii="Verdana" w:hAnsi="Verdana"/>
-          <w:b/>
-          <w:sz w:val="24"/>
-          <w:szCs w:val="24"/>
-        </w:rPr>
-        <w:t>StandardGamingAccount</w:t>
-      </w:r>
-      <w:proofErr w:type="spellEnd"/>
-      <w:r>
-        <w:rPr>
-          <w:rFonts w:ascii="Verdana" w:hAnsi="Verdana"/>
-          <w:b/>
-          <w:sz w:val="24"/>
-          <w:szCs w:val="24"/>
-        </w:rPr>
-        <w:t>:</w:t>
-      </w:r>
-      <w:r>
-        <w:rPr>
-          <w:rFonts w:ascii="Verdana" w:hAnsi="Verdana"/>
-          <w:sz w:val="24"/>
-          <w:szCs w:val="24"/>
-        </w:rPr>
-        <w:t xml:space="preserve"> </w:t>
-      </w:r>
-      <w:r>
-        <w:rPr>
-          <w:rFonts w:ascii="Verdana" w:hAnsi="Verdana"/>
-          <w:sz w:val="24"/>
-          <w:szCs w:val="24"/>
-        </w:rPr>
-        <w:t>estend</w:t>
-      </w:r>
-      <w:r>
-        <w:rPr>
-          <w:rFonts w:ascii="Verdana" w:hAnsi="Verdana"/>
-          <w:sz w:val="24"/>
-          <w:szCs w:val="24"/>
-        </w:rPr>
-        <w:t>ono</w:t>
-      </w:r>
-      <w:r>
-        <w:rPr>
-          <w:rFonts w:ascii="Verdana" w:hAnsi="Verdana"/>
-          <w:sz w:val="24"/>
-          <w:szCs w:val="24"/>
-        </w:rPr>
-        <w:t xml:space="preserve"> dinamicamente il comportamento di </w:t>
-      </w:r>
-      <w:proofErr w:type="spellStart"/>
-      <w:r>
-        <w:rPr>
-          <w:rFonts w:ascii="Verdana" w:hAnsi="Verdana"/>
-          <w:sz w:val="24"/>
-          <w:szCs w:val="24"/>
-        </w:rPr>
-        <w:t>GamingAccount</w:t>
-      </w:r>
-      <w:proofErr w:type="spellEnd"/>
-      <w:r>
-        <w:rPr>
-          <w:rFonts w:ascii="Verdana" w:hAnsi="Verdana"/>
-          <w:sz w:val="24"/>
-          <w:szCs w:val="24"/>
-        </w:rPr>
-        <w:t xml:space="preserve"> mediante la composizione</w:t>
-      </w:r>
-      <w:r>
-        <w:rPr>
-          <w:rFonts w:ascii="Verdana" w:hAnsi="Verdana"/>
-          <w:sz w:val="24"/>
-          <w:szCs w:val="24"/>
-        </w:rPr>
-        <w:t>.</w:t>
-      </w:r>
-    </w:p>
-    <w:p>
-      <w:pPr>
-        <w:spacing w:after="0"/>
-        <w:rPr>
-          <w:rFonts w:ascii="Verdana" w:hAnsi="Verdana"/>
-          <w:sz w:val="24"/>
-          <w:szCs w:val="24"/>
-        </w:rPr>
-      </w:pPr>
-      <w:proofErr w:type="spellStart"/>
-      <w:r>
-        <w:rPr>
-          <w:rFonts w:ascii="Verdana" w:hAnsi="Verdana"/>
-          <w:b/>
-          <w:sz w:val="24"/>
-          <w:szCs w:val="24"/>
-        </w:rPr>
-        <w:t>TimerTask</w:t>
-      </w:r>
-      <w:proofErr w:type="spellEnd"/>
-      <w:r>
-        <w:rPr>
-          <w:rFonts w:ascii="Verdana" w:hAnsi="Verdana"/>
-          <w:b/>
-          <w:sz w:val="24"/>
-          <w:szCs w:val="24"/>
-        </w:rPr>
-        <w:t xml:space="preserve">: </w:t>
-      </w:r>
-      <w:r>
-        <w:rPr>
-          <w:rFonts w:ascii="Verdana" w:hAnsi="Verdana"/>
-          <w:sz w:val="24"/>
-          <w:szCs w:val="24"/>
-        </w:rPr>
-        <w:t>definisce un’azione programmata per essere eseguita al verificarsi di determinate condizioni.</w:t>
-      </w:r>
-    </w:p>
-    <w:p>
-      <w:pPr>
-        <w:spacing w:after="0"/>
-        <w:rPr>
-          <w:rFonts w:ascii="Verdana" w:hAnsi="Verdana"/>
-          <w:sz w:val="24"/>
-          <w:szCs w:val="24"/>
-        </w:rPr>
-      </w:pPr>
-      <w:r>
-        <w:rPr>
-          <w:rFonts w:ascii="Verdana" w:hAnsi="Verdana"/>
-          <w:b/>
-          <w:sz w:val="24"/>
-          <w:szCs w:val="24"/>
-        </w:rPr>
-        <w:t xml:space="preserve">Timer: </w:t>
-      </w:r>
-      <w:r>
-        <w:rPr>
-          <w:rFonts w:ascii="Verdana" w:hAnsi="Verdana"/>
-          <w:sz w:val="24"/>
-          <w:szCs w:val="24"/>
-        </w:rPr>
-        <w:t>programma l’esecuzione d</w:t>
-      </w:r>
-      <w:r>
-        <w:rPr>
-          <w:rFonts w:ascii="Verdana" w:hAnsi="Verdana"/>
-          <w:sz w:val="24"/>
-          <w:szCs w:val="24"/>
-        </w:rPr>
-        <w:t xml:space="preserve">ell’azione rappresentata dall’oggetto </w:t>
-      </w:r>
-      <w:proofErr w:type="spellStart"/>
-      <w:r>
-        <w:rPr>
-          <w:rFonts w:ascii="Verdana" w:hAnsi="Verdana"/>
-          <w:sz w:val="24"/>
-          <w:szCs w:val="24"/>
-        </w:rPr>
-        <w:t>TimerTask</w:t>
-      </w:r>
-      <w:proofErr w:type="spellEnd"/>
-      <w:r>
-        <w:rPr>
-          <w:rFonts w:ascii="Verdana" w:hAnsi="Verdana"/>
-          <w:sz w:val="24"/>
-          <w:szCs w:val="24"/>
-        </w:rPr>
-        <w:t>.</w:t>
-      </w:r>
-    </w:p>
-    <w:p>
-      <w:pPr>
-        <w:spacing w:after="0"/>
-        <w:rPr>
-          <w:rFonts w:ascii="Verdana" w:hAnsi="Verdana"/>
-          <w:sz w:val="24"/>
-          <w:szCs w:val="24"/>
-        </w:rPr>
-      </w:pPr>
+          <w:sz w:val="24"/>
+          <w:szCs w:val="24"/>
+        </w:rPr>
+        <w:t xml:space="preserve"> e i servizi aggiunti dinamicamente agli account base. </w:t>
+      </w:r>
       <w:r>
         <w:rPr>
           <w:rFonts w:ascii="Verdana" w:hAnsi="Verdana"/>
@@ -1978,7 +2081,7 @@
 </file>
 
 <file path=customXml/itemProps1.xml><?xml version="1.0" encoding="utf-8"?>
-<ds:datastoreItem xmlns:ds="http://schemas.openxmlformats.org/officeDocument/2006/customXml" ds:itemID="{BA08AEF0-AB96-4863-83CE-122560AA1C2C}">
+<ds:datastoreItem xmlns:ds="http://schemas.openxmlformats.org/officeDocument/2006/customXml" ds:itemID="{B91BB5F9-0DA7-495F-B7F3-86F9114AE62E}">
   <ds:schemaRefs>
     <ds:schemaRef ds:uri="http://schemas.openxmlformats.org/officeDocument/2006/bibliography"/>
   </ds:schemaRefs>

</xml_diff>